<commit_message>
Align the VNFD model with IFA011 2.5.1
Issue-ID: MODELING-104


Change-Id: I8ccb0d2e91f02e8a7747bf6b6611ce91b4860605

Change-Id: I8ccb0d2e91f02e8a7747bf6b6611ce91b4860605
Signed-off-by: jjewitt58 <jessie.jewitt@oamtechnologies.com>
</commit_message>
<xml_diff>
--- a/ONAP Information Model/GenDoc/ONAP GenDoc Template.docx
+++ b/ONAP Information Model/GenDoc/ONAP GenDoc Template.docx
@@ -275,13 +275,25 @@
         <w:rPr>
           <w:lang w:val="en-GB"/>
         </w:rPr>
-        <w:t>\git\</w:t>
-      </w:r>
-      <w:proofErr w:type="spellStart"/>
+        <w:t>\git</w:t>
+      </w:r>
       <w:r>
         <w:rPr>
           <w:lang w:val="en-GB"/>
         </w:rPr>
+        <w:t>1</w:t>
+      </w:r>
+      <w:r>
+        <w:rPr>
+          <w:lang w:val="en-GB"/>
+        </w:rPr>
+        <w:t>\</w:t>
+      </w:r>
+      <w:proofErr w:type="spellStart"/>
+      <w:r>
+        <w:rPr>
+          <w:lang w:val="en-GB"/>
+        </w:rPr>
         <w:t>modelspec</w:t>
       </w:r>
       <w:proofErr w:type="spellEnd"/>
@@ -289,65 +301,39 @@
         <w:rPr>
           <w:lang w:val="en-GB"/>
         </w:rPr>
-        <w:t>\papyrus</w:t>
+        <w:t>\ONAP</w:t>
       </w:r>
       <w:r>
         <w:rPr>
           <w:lang w:val="en-GB"/>
         </w:rPr>
+        <w:t xml:space="preserve"> Information Model</w:t>
+      </w:r>
+      <w:r>
+        <w:rPr>
+          <w:lang w:val="en-GB"/>
+        </w:rPr>
         <w:t>\</w:t>
       </w:r>
+      <w:proofErr w:type="spellStart"/>
       <w:r>
         <w:rPr>
           <w:lang w:val="en-GB"/>
         </w:rPr>
-        <w:t>ONAP</w:t>
+        <w:t>Common</w:t>
       </w:r>
       <w:r>
         <w:rPr>
           <w:lang w:val="en-GB"/>
         </w:rPr>
-        <w:t xml:space="preserve"> Information Model</w:t>
-      </w:r>
+        <w:t>.notation</w:t>
+      </w:r>
+      <w:proofErr w:type="spellEnd"/>
       <w:r>
         <w:rPr>
           <w:lang w:val="en-GB"/>
         </w:rPr>
-        <w:t>\</w:t>
-      </w:r>
-      <w:proofErr w:type="spellStart"/>
-      <w:r>
-        <w:rPr>
-          <w:lang w:val="en-GB"/>
-        </w:rPr>
-        <w:t>Common</w:t>
-      </w:r>
-      <w:r>
-        <w:rPr>
-          <w:lang w:val="en-GB"/>
-        </w:rPr>
-        <w:t>.notation</w:t>
-      </w:r>
-      <w:proofErr w:type="spellEnd"/>
-      <w:r>
-        <w:rPr>
-          <w:lang w:val="en-GB"/>
-        </w:rPr>
-        <w:t>' element=</w:t>
-      </w:r>
-      <w:proofErr w:type="gramStart"/>
-      <w:r>
-        <w:rPr>
-          <w:lang w:val="en-GB"/>
-        </w:rPr>
-        <w:t>’{</w:t>
-      </w:r>
-      <w:proofErr w:type="gramEnd"/>
-      <w:r>
-        <w:rPr>
-          <w:lang w:val="en-GB"/>
-        </w:rPr>
-        <w:t>0}</w:t>
+        <w:t>' element=’{0}</w:t>
       </w:r>
       <w:r>
         <w:rPr>
@@ -613,7 +599,7 @@
           </mc:Choice>
           <mc:Fallback>
             <w:pict>
-              <v:group w14:anchorId="5F71843F" id="Zone de dessin 1" o:spid="_x0000_s1026" editas="canvas" style="width:307.6pt;height:179.65pt;mso-position-horizontal-relative:char;mso-position-vertical-relative:line" coordsize="39058,22809" o:gfxdata="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">
+              <v:group w14:anchorId="444B3D0B" id="Zone de dessin 1" o:spid="_x0000_s1026" editas="canvas" style="width:307.6pt;height:179.65pt;mso-position-horizontal-relative:char;mso-position-vertical-relative:line" coordsize="39058,22809" o:gfxdata="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">
                 <v:shapetype id="_x0000_t75" coordsize="21600,21600" o:spt="75" o:preferrelative="t" path="m@4@5l@4@11@9@11@9@5xe" filled="f" stroked="f">
                   <v:stroke joinstyle="miter"/>
                   <v:formulas>
@@ -751,13 +737,25 @@
         <w:rPr>
           <w:lang w:val="en-GB"/>
         </w:rPr>
-        <w:t>\git\</w:t>
-      </w:r>
-      <w:proofErr w:type="spellStart"/>
+        <w:t>\git</w:t>
+      </w:r>
       <w:r>
         <w:rPr>
           <w:lang w:val="en-GB"/>
         </w:rPr>
+        <w:t>1</w:t>
+      </w:r>
+      <w:r>
+        <w:rPr>
+          <w:lang w:val="en-GB"/>
+        </w:rPr>
+        <w:t>\</w:t>
+      </w:r>
+      <w:proofErr w:type="spellStart"/>
+      <w:r>
+        <w:rPr>
+          <w:lang w:val="en-GB"/>
+        </w:rPr>
         <w:t>modelspec</w:t>
       </w:r>
       <w:proofErr w:type="spellEnd"/>
@@ -765,7 +763,7 @@
         <w:rPr>
           <w:lang w:val="en-GB"/>
         </w:rPr>
-        <w:t>\papyrus\ONAP</w:t>
+        <w:t>\ONAP</w:t>
       </w:r>
       <w:r>
         <w:rPr>
@@ -779,20 +777,20 @@
         </w:rPr>
         <w:t>\</w:t>
       </w:r>
+      <w:proofErr w:type="spellStart"/>
       <w:r>
         <w:rPr>
           <w:lang w:val="en-GB"/>
         </w:rPr>
         <w:t>Common</w:t>
       </w:r>
-      <w:bookmarkStart w:id="4" w:name="_GoBack"/>
-      <w:bookmarkEnd w:id="4"/>
       <w:r>
         <w:rPr>
           <w:lang w:val="en-GB"/>
         </w:rPr>
         <w:t>.uml</w:t>
       </w:r>
+      <w:proofErr w:type="spellEnd"/>
       <w:r>
         <w:rPr>
           <w:lang w:val="en-GB"/>
@@ -871,7 +869,6 @@
           <w:sz w:val="20"/>
           <w:szCs w:val="20"/>
         </w:rPr>
-        <w:lastRenderedPageBreak/>
         <w:t>&lt;</w:t>
       </w:r>
       <w:proofErr w:type="spellStart"/>
@@ -1127,21 +1124,7 @@
         <w:rPr>
           <w:color w:val="7030A0"/>
         </w:rPr>
-        <w:t>[/</w:t>
-      </w:r>
-      <w:proofErr w:type="gramStart"/>
-      <w:r>
-        <w:rPr>
-          <w:color w:val="7030A0"/>
-        </w:rPr>
-        <w:t>for]&lt;</w:t>
-      </w:r>
-      <w:proofErr w:type="gramEnd"/>
-      <w:r>
-        <w:rPr>
-          <w:color w:val="7030A0"/>
-        </w:rPr>
-        <w:t>drop/&gt;</w:t>
+        <w:t>[/for]&lt;drop/&gt;</w:t>
       </w:r>
     </w:p>
     <w:p>
@@ -1158,7 +1141,6 @@
         <w:t>[if (</w:t>
       </w:r>
       <w:proofErr w:type="spellStart"/>
-      <w:proofErr w:type="gramStart"/>
       <w:r>
         <w:rPr>
           <w:color w:val="7030A0"/>
@@ -1166,7 +1148,6 @@
         <w:t>cl.oclAsType</w:t>
       </w:r>
       <w:proofErr w:type="spellEnd"/>
-      <w:proofErr w:type="gramEnd"/>
       <w:r>
         <w:rPr>
           <w:color w:val="7030A0"/>
@@ -1216,12 +1197,10 @@
         <w:t xml:space="preserve"> [</w:t>
       </w:r>
       <w:proofErr w:type="spellStart"/>
-      <w:proofErr w:type="gramStart"/>
       <w:r>
         <w:t>cl.oclAsType</w:t>
       </w:r>
       <w:proofErr w:type="spellEnd"/>
-      <w:proofErr w:type="gramEnd"/>
       <w:r>
         <w:t>(</w:t>
       </w:r>
@@ -1253,21 +1232,7 @@
         <w:rPr>
           <w:color w:val="7030A0"/>
         </w:rPr>
-        <w:t>[/</w:t>
-      </w:r>
-      <w:proofErr w:type="gramStart"/>
-      <w:r>
-        <w:rPr>
-          <w:color w:val="7030A0"/>
-        </w:rPr>
-        <w:t>if]&lt;</w:t>
-      </w:r>
-      <w:proofErr w:type="gramEnd"/>
-      <w:r>
-        <w:rPr>
-          <w:color w:val="7030A0"/>
-        </w:rPr>
-        <w:t>drop/&gt;</w:t>
+        <w:t>[/if]&lt;drop/&gt;</w:t>
       </w:r>
     </w:p>
     <w:p>
@@ -1534,6 +1499,119 @@
       <w:r>
         <w:rPr>
           <w:bCs/>
+          <w:color w:val="7030A0"/>
+        </w:rPr>
+        <w:t xml:space="preserve"> </w:t>
+      </w:r>
+      <w:r>
+        <w:rPr>
+          <w:bCs/>
+          <w:color w:val="7030A0"/>
+        </w:rPr>
+        <w:t xml:space="preserve">[if </w:t>
+      </w:r>
+      <w:proofErr w:type="spellStart"/>
+      <w:r>
+        <w:rPr>
+          <w:bCs/>
+          <w:color w:val="7030A0"/>
+        </w:rPr>
+        <w:t>oa.name.contains</w:t>
+      </w:r>
+      <w:proofErr w:type="spellEnd"/>
+      <w:r>
+        <w:rPr>
+          <w:bCs/>
+          <w:color w:val="7030A0"/>
+        </w:rPr>
+        <w:t>('</w:t>
+      </w:r>
+      <w:r>
+        <w:rPr>
+          <w:bCs/>
+          <w:color w:val="7030A0"/>
+        </w:rPr>
+        <w:t>reference</w:t>
+      </w:r>
+      <w:r>
+        <w:rPr>
+          <w:bCs/>
+          <w:color w:val="7030A0"/>
+        </w:rPr>
+        <w:t>'</w:t>
+      </w:r>
+      <w:r>
+        <w:rPr>
+          <w:bCs/>
+          <w:color w:val="000000" w:themeColor="text1"/>
+        </w:rPr>
+        <w:t>)</w:t>
+      </w:r>
+      <w:r>
+        <w:rPr>
+          <w:bCs/>
+        </w:rPr>
+        <w:t>][</w:t>
+      </w:r>
+      <w:proofErr w:type="spellStart"/>
+      <w:r>
+        <w:rPr>
+          <w:bCs/>
+        </w:rPr>
+        <w:t>cl.getValue</w:t>
+      </w:r>
+      <w:proofErr w:type="spellEnd"/>
+      <w:r>
+        <w:rPr>
+          <w:bCs/>
+        </w:rPr>
+        <w:t>(</w:t>
+      </w:r>
+      <w:proofErr w:type="spellStart"/>
+      <w:r>
+        <w:rPr>
+          <w:bCs/>
+        </w:rPr>
+        <w:t>st</w:t>
+      </w:r>
+      <w:proofErr w:type="spellEnd"/>
+      <w:r>
+        <w:rPr>
+          <w:bCs/>
+        </w:rPr>
+        <w:t>, oa.name).</w:t>
+      </w:r>
+      <w:proofErr w:type="spellStart"/>
+      <w:r>
+        <w:rPr>
+          <w:bCs/>
+        </w:rPr>
+        <w:t>oclAsType</w:t>
+      </w:r>
+      <w:proofErr w:type="spellEnd"/>
+      <w:r>
+        <w:rPr>
+          <w:bCs/>
+        </w:rPr>
+        <w:t xml:space="preserve">(String)/] </w:t>
+      </w:r>
+      <w:r>
+        <w:rPr>
+          <w:bCs/>
+          <w:color w:val="7030A0"/>
+        </w:rPr>
+        <w:t>[else]</w:t>
+      </w:r>
+      <w:r>
+        <w:rPr>
+          <w:bCs/>
+          <w:color w:val="7030A0"/>
+        </w:rPr>
+        <w:t xml:space="preserve"> </w:t>
+      </w:r>
+      <w:r>
+        <w:rPr>
+          <w:bCs/>
         </w:rPr>
         <w:t>[</w:t>
       </w:r>
@@ -1570,13 +1648,12 @@
           <w:bCs/>
           <w:color w:val="7030A0"/>
         </w:rPr>
-        <w:t>[/if][else]&lt;drop/&gt;[/if]</w:t>
+        <w:t>[/if][/if][else]&lt;drop/&gt;[/if]</w:t>
       </w:r>
     </w:p>
     <w:p>
       <w:pPr>
         <w:spacing w:before="0" w:after="0" w:line="240" w:lineRule="auto"/>
-        <w:contextualSpacing/>
         <w:rPr>
           <w:bCs/>
           <w:color w:val="7030A0"/>
@@ -1624,9 +1701,9 @@
         </w:rPr>
         <w:t>[/for]&lt;drop/&gt;</w:t>
       </w:r>
-      <w:bookmarkStart w:id="5" w:name="_Toc427242242"/>
-    </w:p>
-    <w:bookmarkEnd w:id="5"/>
+      <w:bookmarkStart w:id="4" w:name="_Toc427242242"/>
+    </w:p>
+    <w:bookmarkEnd w:id="4"/>
     <w:p>
       <w:pPr>
         <w:spacing w:before="0" w:after="0" w:line="240" w:lineRule="auto"/>
@@ -2553,16 +2630,7 @@
                 <w:sz w:val="16"/>
                 <w:szCs w:val="16"/>
               </w:rPr>
-              <w:t xml:space="preserve">, </w:t>
-            </w:r>
-            <w:r>
-              <w:rPr>
-                <w:color w:val="7030A0"/>
-                <w:sz w:val="16"/>
-                <w:szCs w:val="16"/>
-              </w:rPr>
-              <w:lastRenderedPageBreak/>
-              <w:t>oa.name).</w:t>
+              <w:t>, oa.name).</w:t>
             </w:r>
             <w:proofErr w:type="spellStart"/>
             <w:r>
@@ -3674,7 +3742,6 @@
                 <w:sz w:val="16"/>
                 <w:szCs w:val="16"/>
               </w:rPr>
-              <w:lastRenderedPageBreak/>
               <w:t>[for (</w:t>
             </w:r>
             <w:proofErr w:type="spellStart"/>
@@ -3833,21 +3900,7 @@
         <w:rPr>
           <w:color w:val="7030A0"/>
         </w:rPr>
-        <w:t>[else][/</w:t>
-      </w:r>
-      <w:proofErr w:type="gramStart"/>
-      <w:r>
-        <w:rPr>
-          <w:color w:val="7030A0"/>
-        </w:rPr>
-        <w:t>if]&lt;</w:t>
-      </w:r>
-      <w:proofErr w:type="gramEnd"/>
-      <w:r>
-        <w:rPr>
-          <w:color w:val="7030A0"/>
-        </w:rPr>
-        <w:t>drop/&gt;</w:t>
+        <w:t>[else][/if]&lt;drop/&gt;</w:t>
       </w:r>
     </w:p>
     <w:p>
@@ -3908,7 +3961,6 @@
         <w:ind w:right="6192"/>
       </w:pPr>
       <w:r>
-        <w:lastRenderedPageBreak/>
         <w:t>Data Types</w:t>
       </w:r>
     </w:p>
@@ -4167,6 +4219,352 @@
         <w:spacing w:before="0" w:after="0" w:line="240" w:lineRule="auto"/>
         <w:rPr>
           <w:color w:val="7030A0"/>
+        </w:rPr>
+      </w:pPr>
+      <w:r>
+        <w:rPr>
+          <w:color w:val="7030A0"/>
+        </w:rPr>
+        <w:t>[/for]&lt;drop/&gt;</w:t>
+      </w:r>
+    </w:p>
+    <w:p>
+      <w:pPr>
+        <w:spacing w:before="0" w:after="0" w:line="240" w:lineRule="auto"/>
+      </w:pPr>
+      <w:r>
+        <w:t>Applied stereotypes:</w:t>
+      </w:r>
+    </w:p>
+    <w:p>
+      <w:pPr>
+        <w:spacing w:before="0" w:after="0" w:line="240" w:lineRule="auto"/>
+      </w:pPr>
+      <w:r>
+        <w:rPr>
+          <w:color w:val="7030A0"/>
+        </w:rPr>
+        <w:t>[for (</w:t>
+      </w:r>
+      <w:proofErr w:type="spellStart"/>
+      <w:r>
+        <w:rPr>
+          <w:color w:val="7030A0"/>
+        </w:rPr>
+        <w:t>st:Stereotype</w:t>
+      </w:r>
+      <w:proofErr w:type="spellEnd"/>
+      <w:r>
+        <w:rPr>
+          <w:color w:val="7030A0"/>
+        </w:rPr>
+        <w:t xml:space="preserve"> | </w:t>
+      </w:r>
+      <w:proofErr w:type="spellStart"/>
+      <w:r>
+        <w:rPr>
+          <w:color w:val="7030A0"/>
+        </w:rPr>
+        <w:t>dt</w:t>
+      </w:r>
+      <w:r>
+        <w:rPr>
+          <w:color w:val="7030A0"/>
+        </w:rPr>
+        <w:t>.getAppliedStereotypes</w:t>
+      </w:r>
+      <w:proofErr w:type="spellEnd"/>
+      <w:r>
+        <w:rPr>
+          <w:color w:val="7030A0"/>
+        </w:rPr>
+        <w:t>())]&lt;drop/&gt;</w:t>
+      </w:r>
+    </w:p>
+    <w:p>
+      <w:pPr>
+        <w:pStyle w:val="ListParagraph"/>
+        <w:numPr>
+          <w:ilvl w:val="0"/>
+          <w:numId w:val="16"/>
+        </w:numPr>
+        <w:spacing w:before="0" w:after="0" w:line="240" w:lineRule="auto"/>
+      </w:pPr>
+      <w:r>
+        <w:t>[st.name/]</w:t>
+      </w:r>
+    </w:p>
+    <w:p>
+      <w:pPr>
+        <w:spacing w:before="0" w:after="0" w:line="240" w:lineRule="auto"/>
+      </w:pPr>
+      <w:r>
+        <w:rPr>
+          <w:color w:val="7030A0"/>
+        </w:rPr>
+        <w:t>[for (</w:t>
+      </w:r>
+      <w:proofErr w:type="spellStart"/>
+      <w:r>
+        <w:rPr>
+          <w:color w:val="7030A0"/>
+        </w:rPr>
+        <w:t>oa:Property|st.ownedAttribute</w:t>
+      </w:r>
+      <w:proofErr w:type="spellEnd"/>
+      <w:r>
+        <w:rPr>
+          <w:color w:val="7030A0"/>
+        </w:rPr>
+        <w:t>)]&lt;drop/&gt;</w:t>
+      </w:r>
+    </w:p>
+    <w:p>
+      <w:pPr>
+        <w:pStyle w:val="ListParagraph"/>
+        <w:numPr>
+          <w:ilvl w:val="0"/>
+          <w:numId w:val="14"/>
+        </w:numPr>
+        <w:spacing w:before="0" w:after="0" w:line="240" w:lineRule="auto"/>
+        <w:contextualSpacing/>
+        <w:rPr>
+          <w:bCs/>
+        </w:rPr>
+      </w:pPr>
+      <w:r>
+        <w:rPr>
+          <w:bCs/>
+          <w:color w:val="7030A0"/>
+        </w:rPr>
+        <w:t xml:space="preserve">[if (not </w:t>
+      </w:r>
+      <w:proofErr w:type="spellStart"/>
+      <w:r>
+        <w:rPr>
+          <w:bCs/>
+          <w:color w:val="7030A0"/>
+        </w:rPr>
+        <w:t>oa.name.contains</w:t>
+      </w:r>
+      <w:proofErr w:type="spellEnd"/>
+      <w:r>
+        <w:rPr>
+          <w:bCs/>
+          <w:color w:val="7030A0"/>
+        </w:rPr>
+        <w:t>('base'))]</w:t>
+      </w:r>
+      <w:r>
+        <w:rPr>
+          <w:bCs/>
+          <w:color w:val="000000" w:themeColor="text1"/>
+        </w:rPr>
+        <w:t xml:space="preserve">[oa.name/]: </w:t>
+      </w:r>
+      <w:r>
+        <w:rPr>
+          <w:bCs/>
+          <w:color w:val="7030A0"/>
+        </w:rPr>
+        <w:t xml:space="preserve">[if (not </w:t>
+      </w:r>
+      <w:proofErr w:type="spellStart"/>
+      <w:r>
+        <w:rPr>
+          <w:bCs/>
+          <w:color w:val="7030A0"/>
+        </w:rPr>
+        <w:t>dt</w:t>
+      </w:r>
+      <w:r>
+        <w:rPr>
+          <w:bCs/>
+          <w:color w:val="7030A0"/>
+        </w:rPr>
+        <w:t>.getValue</w:t>
+      </w:r>
+      <w:proofErr w:type="spellEnd"/>
+      <w:r>
+        <w:rPr>
+          <w:bCs/>
+          <w:color w:val="7030A0"/>
+        </w:rPr>
+        <w:t>(</w:t>
+      </w:r>
+      <w:proofErr w:type="spellStart"/>
+      <w:r>
+        <w:rPr>
+          <w:bCs/>
+          <w:color w:val="7030A0"/>
+        </w:rPr>
+        <w:t>st</w:t>
+      </w:r>
+      <w:proofErr w:type="spellEnd"/>
+      <w:r>
+        <w:rPr>
+          <w:bCs/>
+          <w:color w:val="7030A0"/>
+        </w:rPr>
+        <w:t>, oa.name).</w:t>
+      </w:r>
+      <w:proofErr w:type="spellStart"/>
+      <w:r>
+        <w:rPr>
+          <w:bCs/>
+          <w:color w:val="7030A0"/>
+        </w:rPr>
+        <w:t>oclIsUndefined</w:t>
+      </w:r>
+      <w:proofErr w:type="spellEnd"/>
+      <w:r>
+        <w:rPr>
+          <w:bCs/>
+          <w:color w:val="7030A0"/>
+        </w:rPr>
+        <w:t xml:space="preserve">())][if </w:t>
+      </w:r>
+      <w:proofErr w:type="spellStart"/>
+      <w:r>
+        <w:rPr>
+          <w:bCs/>
+          <w:color w:val="7030A0"/>
+        </w:rPr>
+        <w:t>oa.name.contains</w:t>
+      </w:r>
+      <w:proofErr w:type="spellEnd"/>
+      <w:r>
+        <w:rPr>
+          <w:bCs/>
+          <w:color w:val="7030A0"/>
+        </w:rPr>
+        <w:t>('</w:t>
+      </w:r>
+      <w:r>
+        <w:rPr>
+          <w:bCs/>
+          <w:color w:val="7030A0"/>
+        </w:rPr>
+        <w:t>reference</w:t>
+      </w:r>
+      <w:r>
+        <w:rPr>
+          <w:bCs/>
+          <w:color w:val="7030A0"/>
+        </w:rPr>
+        <w:t>'</w:t>
+      </w:r>
+      <w:r>
+        <w:rPr>
+          <w:bCs/>
+          <w:color w:val="000000" w:themeColor="text1"/>
+        </w:rPr>
+        <w:t>)</w:t>
+      </w:r>
+      <w:r>
+        <w:rPr>
+          <w:bCs/>
+        </w:rPr>
+        <w:t>][</w:t>
+      </w:r>
+      <w:proofErr w:type="spellStart"/>
+      <w:r>
+        <w:rPr>
+          <w:bCs/>
+        </w:rPr>
+        <w:t>dt</w:t>
+      </w:r>
+      <w:r>
+        <w:rPr>
+          <w:bCs/>
+        </w:rPr>
+        <w:t>.getValue</w:t>
+      </w:r>
+      <w:proofErr w:type="spellEnd"/>
+      <w:r>
+        <w:rPr>
+          <w:bCs/>
+        </w:rPr>
+        <w:t>(</w:t>
+      </w:r>
+      <w:proofErr w:type="spellStart"/>
+      <w:r>
+        <w:rPr>
+          <w:bCs/>
+        </w:rPr>
+        <w:t>st</w:t>
+      </w:r>
+      <w:proofErr w:type="spellEnd"/>
+      <w:r>
+        <w:rPr>
+          <w:bCs/>
+        </w:rPr>
+        <w:t>, oa.name).</w:t>
+      </w:r>
+      <w:proofErr w:type="spellStart"/>
+      <w:r>
+        <w:rPr>
+          <w:bCs/>
+        </w:rPr>
+        <w:t>oclAsType</w:t>
+      </w:r>
+      <w:proofErr w:type="spellEnd"/>
+      <w:r>
+        <w:rPr>
+          <w:bCs/>
+        </w:rPr>
+        <w:t xml:space="preserve">(String)/] </w:t>
+      </w:r>
+      <w:r>
+        <w:rPr>
+          <w:bCs/>
+          <w:color w:val="7030A0"/>
+        </w:rPr>
+        <w:t>[else][/if][else]&lt;drop/&gt;[/if]</w:t>
+      </w:r>
+    </w:p>
+    <w:p>
+      <w:pPr>
+        <w:spacing w:before="0" w:after="0" w:line="240" w:lineRule="auto"/>
+        <w:rPr>
+          <w:bCs/>
+          <w:color w:val="7030A0"/>
+        </w:rPr>
+      </w:pPr>
+      <w:r>
+        <w:rPr>
+          <w:bCs/>
+          <w:color w:val="7030A0"/>
+        </w:rPr>
+        <w:t>[/if] &lt;drop/&gt;</w:t>
+      </w:r>
+    </w:p>
+    <w:p>
+      <w:pPr>
+        <w:spacing w:before="0" w:after="0" w:line="240" w:lineRule="auto"/>
+        <w:rPr>
+          <w:color w:val="7030A0"/>
+        </w:rPr>
+      </w:pPr>
+      <w:r>
+        <w:rPr>
+          <w:color w:val="7030A0"/>
+        </w:rPr>
+        <w:t>[/for]&lt;drop/&gt;</w:t>
+      </w:r>
+    </w:p>
+    <w:p>
+      <w:pPr>
+        <w:spacing w:before="0" w:after="0" w:line="240" w:lineRule="auto"/>
+        <w:rPr>
+          <w:color w:val="7030A0"/>
+          <w14:textFill>
+            <w14:solidFill>
+              <w14:srgbClr w14:val="7030A0">
+                <w14:lumMod w14:val="75000"/>
+              </w14:srgbClr>
+            </w14:solidFill>
+          </w14:textFill>
         </w:rPr>
       </w:pPr>
       <w:r>
@@ -5614,7 +6012,6 @@
                 <w:sz w:val="16"/>
                 <w:szCs w:val="16"/>
               </w:rPr>
-              <w:lastRenderedPageBreak/>
               <w:t>.clean()</w:t>
             </w:r>
             <w:r>
@@ -6069,7 +6466,6 @@
                 <w:sz w:val="16"/>
                 <w:szCs w:val="16"/>
               </w:rPr>
-              <w:lastRenderedPageBreak/>
               <w:t xml:space="preserve"> [for (</w:t>
             </w:r>
             <w:proofErr w:type="spellStart"/>
@@ -6249,21 +6645,7 @@
         <w:rPr>
           <w:color w:val="7030A0"/>
         </w:rPr>
-        <w:t>[else][/</w:t>
-      </w:r>
-      <w:proofErr w:type="gramStart"/>
-      <w:r>
-        <w:rPr>
-          <w:color w:val="7030A0"/>
-        </w:rPr>
-        <w:t>if]&lt;</w:t>
-      </w:r>
-      <w:proofErr w:type="gramEnd"/>
-      <w:r>
-        <w:rPr>
-          <w:color w:val="7030A0"/>
-        </w:rPr>
-        <w:t>drop/&gt;</w:t>
+        <w:t>[else][/if]&lt;drop/&gt;</w:t>
       </w:r>
     </w:p>
     <w:p>
@@ -6761,21 +7143,7 @@
         <w:rPr>
           <w:color w:val="7030A0"/>
         </w:rPr>
-        <w:t>[else] [/</w:t>
-      </w:r>
-      <w:proofErr w:type="gramStart"/>
-      <w:r>
-        <w:rPr>
-          <w:color w:val="7030A0"/>
-        </w:rPr>
-        <w:t>if]&lt;</w:t>
-      </w:r>
-      <w:proofErr w:type="gramEnd"/>
-      <w:r>
-        <w:rPr>
-          <w:color w:val="7030A0"/>
-        </w:rPr>
-        <w:t>drop/&gt;</w:t>
+        <w:t>[else] [/if]&lt;drop/&gt;</w:t>
       </w:r>
     </w:p>
     <w:p>
@@ -6938,7 +7306,6 @@
         <w:pStyle w:val="Heading3"/>
       </w:pPr>
       <w:r>
-        <w:lastRenderedPageBreak/>
         <w:t xml:space="preserve"> [dt.name/]</w:t>
       </w:r>
     </w:p>
@@ -7419,7 +7786,6 @@
         <w:t>[for (</w:t>
       </w:r>
       <w:proofErr w:type="spellStart"/>
-      <w:proofErr w:type="gramStart"/>
       <w:r>
         <w:rPr>
           <w:color w:val="7030A0"/>
@@ -7427,7 +7793,6 @@
         <w:t>oa:Property|st.ownedAttribute</w:t>
       </w:r>
       <w:proofErr w:type="spellEnd"/>
-      <w:proofErr w:type="gramEnd"/>
       <w:r>
         <w:rPr>
           <w:color w:val="7030A0"/>
@@ -7700,21 +8065,7 @@
         <w:rPr>
           <w:color w:val="7030A0"/>
         </w:rPr>
-        <w:t>[/</w:t>
-      </w:r>
-      <w:proofErr w:type="gramStart"/>
-      <w:r>
-        <w:rPr>
-          <w:color w:val="7030A0"/>
-        </w:rPr>
-        <w:t>for]&lt;</w:t>
-      </w:r>
-      <w:proofErr w:type="gramEnd"/>
-      <w:r>
-        <w:rPr>
-          <w:color w:val="7030A0"/>
-        </w:rPr>
-        <w:t>drop/&gt;</w:t>
+        <w:t>[/for]&lt;drop/&gt;</w:t>
       </w:r>
     </w:p>
     <w:p>
@@ -7728,21 +8079,7 @@
         <w:rPr>
           <w:color w:val="7030A0"/>
         </w:rPr>
-        <w:t>[/</w:t>
-      </w:r>
-      <w:proofErr w:type="gramStart"/>
-      <w:r>
-        <w:rPr>
-          <w:color w:val="7030A0"/>
-        </w:rPr>
-        <w:t>for]&lt;</w:t>
-      </w:r>
-      <w:proofErr w:type="gramEnd"/>
-      <w:r>
-        <w:rPr>
-          <w:color w:val="7030A0"/>
-        </w:rPr>
-        <w:t>drop/&gt;</w:t>
+        <w:t>[/for]&lt;drop/&gt;</w:t>
       </w:r>
     </w:p>
     <w:p>
@@ -7756,21 +8093,7 @@
         <w:rPr>
           <w:color w:val="7030A0"/>
         </w:rPr>
-        <w:t>[/</w:t>
-      </w:r>
-      <w:proofErr w:type="gramStart"/>
-      <w:r>
-        <w:rPr>
-          <w:color w:val="7030A0"/>
-        </w:rPr>
-        <w:t>for]&lt;</w:t>
-      </w:r>
-      <w:proofErr w:type="gramEnd"/>
-      <w:r>
-        <w:rPr>
-          <w:color w:val="7030A0"/>
-        </w:rPr>
-        <w:t>drop/&gt;</w:t>
+        <w:t>[/for]&lt;drop/&gt;</w:t>
       </w:r>
     </w:p>
     <w:p>
@@ -7780,7 +8103,7 @@
           <w:color w:val="7030A0"/>
         </w:rPr>
       </w:pPr>
-      <w:bookmarkStart w:id="6" w:name="_Hlk519083782"/>
+      <w:bookmarkStart w:id="5" w:name="_Hlk519083782"/>
     </w:p>
     <w:p>
       <w:pPr>
@@ -7977,7 +8300,6 @@
         <w:t>[co._</w:t>
       </w:r>
       <w:proofErr w:type="spellStart"/>
-      <w:proofErr w:type="gramStart"/>
       <w:r>
         <w:t>body</w:t>
       </w:r>
@@ -7985,7 +8307,6 @@
         <w:t>.clean</w:t>
       </w:r>
       <w:proofErr w:type="spellEnd"/>
-      <w:proofErr w:type="gramEnd"/>
       <w:r>
         <w:t>()</w:t>
       </w:r>
@@ -8024,21 +8345,7 @@
         <w:rPr>
           <w:color w:val="7030A0"/>
         </w:rPr>
-        <w:t>[/</w:t>
-      </w:r>
-      <w:proofErr w:type="gramStart"/>
-      <w:r>
-        <w:rPr>
-          <w:color w:val="7030A0"/>
-        </w:rPr>
-        <w:t>for]&lt;</w:t>
-      </w:r>
-      <w:proofErr w:type="gramEnd"/>
-      <w:r>
-        <w:rPr>
-          <w:color w:val="7030A0"/>
-        </w:rPr>
-        <w:t>drop/&gt;</w:t>
+        <w:t>[/for]&lt;drop/&gt;</w:t>
       </w:r>
     </w:p>
     <w:p>
@@ -8054,7 +8361,6 @@
         <w:spacing w:before="0" w:after="0" w:line="240" w:lineRule="auto"/>
       </w:pPr>
       <w:r>
-        <w:lastRenderedPageBreak/>
         <w:t>Applied stereotypes:</w:t>
       </w:r>
     </w:p>
@@ -8406,21 +8712,7 @@
         <w:rPr>
           <w:color w:val="7030A0"/>
         </w:rPr>
-        <w:t>[/</w:t>
-      </w:r>
-      <w:proofErr w:type="gramStart"/>
-      <w:r>
-        <w:rPr>
-          <w:color w:val="7030A0"/>
-        </w:rPr>
-        <w:t>for]&lt;</w:t>
-      </w:r>
-      <w:proofErr w:type="gramEnd"/>
-      <w:r>
-        <w:rPr>
-          <w:color w:val="7030A0"/>
-        </w:rPr>
-        <w:t>drop/&gt;</w:t>
+        <w:t>[/for]&lt;drop/&gt;</w:t>
       </w:r>
     </w:p>
     <w:p>
@@ -8700,23 +8992,7 @@
                 <w:sz w:val="16"/>
                 <w:szCs w:val="16"/>
               </w:rPr>
-              <w:t>[</w:t>
-            </w:r>
-            <w:proofErr w:type="gramStart"/>
-            <w:r>
-              <w:rPr>
-                <w:sz w:val="16"/>
-                <w:szCs w:val="16"/>
-              </w:rPr>
-              <w:t>p.type.name</w:t>
-            </w:r>
-            <w:proofErr w:type="gramEnd"/>
-            <w:r>
-              <w:rPr>
-                <w:sz w:val="16"/>
-                <w:szCs w:val="16"/>
-              </w:rPr>
-              <w:t>/]</w:t>
+              <w:t>[p.type.name/]</w:t>
             </w:r>
           </w:p>
         </w:tc>
@@ -8901,7 +9177,6 @@
               <w:t>[for(</w:t>
             </w:r>
             <w:proofErr w:type="spellStart"/>
-            <w:proofErr w:type="gramStart"/>
             <w:r>
               <w:rPr>
                 <w:color w:val="7030A0"/>
@@ -8911,7 +9186,6 @@
               <w:t>oa:Property|st.ownedAttribute</w:t>
             </w:r>
             <w:proofErr w:type="spellEnd"/>
-            <w:proofErr w:type="gramEnd"/>
             <w:r>
               <w:rPr>
                 <w:color w:val="7030A0"/>
@@ -10074,7 +10348,6 @@
                 <w:sz w:val="16"/>
                 <w:szCs w:val="16"/>
               </w:rPr>
-              <w:lastRenderedPageBreak/>
               <w:t>p.getValue</w:t>
             </w:r>
             <w:proofErr w:type="spellEnd"/>
@@ -10243,25 +10516,7 @@
                 <w:sz w:val="16"/>
                 <w:szCs w:val="16"/>
               </w:rPr>
-              <w:t>[/</w:t>
-            </w:r>
-            <w:proofErr w:type="gramStart"/>
-            <w:r>
-              <w:rPr>
-                <w:color w:val="7030A0"/>
-                <w:sz w:val="16"/>
-                <w:szCs w:val="16"/>
-              </w:rPr>
-              <w:t>if]&lt;</w:t>
-            </w:r>
-            <w:proofErr w:type="gramEnd"/>
-            <w:r>
-              <w:rPr>
-                <w:color w:val="7030A0"/>
-                <w:sz w:val="16"/>
-                <w:szCs w:val="16"/>
-              </w:rPr>
-              <w:t>drop/&gt;</w:t>
+              <w:t>[/if]&lt;drop/&gt;</w:t>
             </w:r>
           </w:p>
           <w:p>
@@ -10280,25 +10535,7 @@
                 <w:sz w:val="16"/>
                 <w:szCs w:val="16"/>
               </w:rPr>
-              <w:t>[/</w:t>
-            </w:r>
-            <w:proofErr w:type="gramStart"/>
-            <w:r>
-              <w:rPr>
-                <w:color w:val="7030A0"/>
-                <w:sz w:val="16"/>
-                <w:szCs w:val="16"/>
-              </w:rPr>
-              <w:t>if]&lt;</w:t>
-            </w:r>
-            <w:proofErr w:type="gramEnd"/>
-            <w:r>
-              <w:rPr>
-                <w:color w:val="7030A0"/>
-                <w:sz w:val="16"/>
-                <w:szCs w:val="16"/>
-              </w:rPr>
-              <w:t>drop/&gt;</w:t>
+              <w:t>[/if]&lt;drop/&gt;</w:t>
             </w:r>
           </w:p>
           <w:p>
@@ -10317,25 +10554,7 @@
                 <w:sz w:val="16"/>
                 <w:szCs w:val="16"/>
               </w:rPr>
-              <w:t>[/</w:t>
-            </w:r>
-            <w:proofErr w:type="gramStart"/>
-            <w:r>
-              <w:rPr>
-                <w:color w:val="7030A0"/>
-                <w:sz w:val="16"/>
-                <w:szCs w:val="16"/>
-              </w:rPr>
-              <w:t>if]&lt;</w:t>
-            </w:r>
-            <w:proofErr w:type="gramEnd"/>
-            <w:r>
-              <w:rPr>
-                <w:color w:val="7030A0"/>
-                <w:sz w:val="16"/>
-                <w:szCs w:val="16"/>
-              </w:rPr>
-              <w:t>drop/&gt;</w:t>
+              <w:t>[/if]&lt;drop/&gt;</w:t>
             </w:r>
           </w:p>
           <w:p>
@@ -10373,25 +10592,7 @@
                 <w:sz w:val="16"/>
                 <w:szCs w:val="16"/>
               </w:rPr>
-              <w:t>[/</w:t>
-            </w:r>
-            <w:proofErr w:type="gramStart"/>
-            <w:r>
-              <w:rPr>
-                <w:color w:val="7030A0"/>
-                <w:sz w:val="16"/>
-                <w:szCs w:val="16"/>
-              </w:rPr>
-              <w:t>if]&lt;</w:t>
-            </w:r>
-            <w:proofErr w:type="gramEnd"/>
-            <w:r>
-              <w:rPr>
-                <w:color w:val="7030A0"/>
-                <w:sz w:val="16"/>
-                <w:szCs w:val="16"/>
-              </w:rPr>
-              <w:t>drop/&gt;</w:t>
+              <w:t>[/if]&lt;drop/&gt;</w:t>
             </w:r>
           </w:p>
           <w:p>
@@ -10410,25 +10611,7 @@
                 <w:sz w:val="16"/>
                 <w:szCs w:val="16"/>
               </w:rPr>
-              <w:t>[/</w:t>
-            </w:r>
-            <w:proofErr w:type="gramStart"/>
-            <w:r>
-              <w:rPr>
-                <w:color w:val="7030A0"/>
-                <w:sz w:val="16"/>
-                <w:szCs w:val="16"/>
-              </w:rPr>
-              <w:t>if]&lt;</w:t>
-            </w:r>
-            <w:proofErr w:type="gramEnd"/>
-            <w:r>
-              <w:rPr>
-                <w:color w:val="7030A0"/>
-                <w:sz w:val="16"/>
-                <w:szCs w:val="16"/>
-              </w:rPr>
-              <w:t>drop/&gt;</w:t>
+              <w:t>[/if]&lt;drop/&gt;</w:t>
             </w:r>
           </w:p>
           <w:p>
@@ -10454,25 +10637,7 @@
                 <w:sz w:val="16"/>
                 <w:szCs w:val="16"/>
               </w:rPr>
-              <w:t>/</w:t>
-            </w:r>
-            <w:proofErr w:type="gramStart"/>
-            <w:r>
-              <w:rPr>
-                <w:color w:val="7030A0"/>
-                <w:sz w:val="16"/>
-                <w:szCs w:val="16"/>
-              </w:rPr>
-              <w:t>if]&lt;</w:t>
-            </w:r>
-            <w:proofErr w:type="gramEnd"/>
-            <w:r>
-              <w:rPr>
-                <w:color w:val="7030A0"/>
-                <w:sz w:val="16"/>
-                <w:szCs w:val="16"/>
-              </w:rPr>
-              <w:t>drop/&gt;</w:t>
+              <w:t>/if]&lt;drop/&gt;</w:t>
             </w:r>
           </w:p>
           <w:p>
@@ -10491,25 +10656,7 @@
                 <w:sz w:val="16"/>
                 <w:szCs w:val="16"/>
               </w:rPr>
-              <w:t>[/</w:t>
-            </w:r>
-            <w:proofErr w:type="gramStart"/>
-            <w:r>
-              <w:rPr>
-                <w:color w:val="7030A0"/>
-                <w:sz w:val="16"/>
-                <w:szCs w:val="16"/>
-              </w:rPr>
-              <w:t>for]&lt;</w:t>
-            </w:r>
-            <w:proofErr w:type="gramEnd"/>
-            <w:r>
-              <w:rPr>
-                <w:color w:val="7030A0"/>
-                <w:sz w:val="16"/>
-                <w:szCs w:val="16"/>
-              </w:rPr>
-              <w:t>drop/&gt;</w:t>
+              <w:t>[/for]&lt;drop/&gt;</w:t>
             </w:r>
           </w:p>
           <w:p>
@@ -10528,25 +10675,7 @@
                 <w:sz w:val="16"/>
                 <w:szCs w:val="16"/>
               </w:rPr>
-              <w:t>[/</w:t>
-            </w:r>
-            <w:proofErr w:type="gramStart"/>
-            <w:r>
-              <w:rPr>
-                <w:color w:val="7030A0"/>
-                <w:sz w:val="16"/>
-                <w:szCs w:val="16"/>
-              </w:rPr>
-              <w:t>for]&lt;</w:t>
-            </w:r>
-            <w:proofErr w:type="gramEnd"/>
-            <w:r>
-              <w:rPr>
-                <w:color w:val="7030A0"/>
-                <w:sz w:val="16"/>
-                <w:szCs w:val="16"/>
-              </w:rPr>
-              <w:t>drop/&gt;</w:t>
+              <w:t>[/for]&lt;drop/&gt;</w:t>
             </w:r>
           </w:p>
         </w:tc>
@@ -10569,7 +10698,6 @@
                 <w:sz w:val="16"/>
                 <w:szCs w:val="16"/>
               </w:rPr>
-              <w:lastRenderedPageBreak/>
               <w:t>[for (</w:t>
             </w:r>
             <w:proofErr w:type="spellStart"/>
@@ -10634,7 +10762,6 @@
               <w:t>[c._</w:t>
             </w:r>
             <w:proofErr w:type="spellStart"/>
-            <w:proofErr w:type="gramStart"/>
             <w:r>
               <w:rPr>
                 <w:sz w:val="16"/>
@@ -10643,7 +10770,6 @@
               <w:t>body.clean</w:t>
             </w:r>
             <w:proofErr w:type="spellEnd"/>
-            <w:proofErr w:type="gramEnd"/>
             <w:r>
               <w:rPr>
                 <w:sz w:val="16"/>
@@ -10736,21 +10862,7 @@
         <w:rPr>
           <w:color w:val="7030A0"/>
         </w:rPr>
-        <w:t>[/</w:t>
-      </w:r>
-      <w:proofErr w:type="gramStart"/>
-      <w:r>
-        <w:rPr>
-          <w:color w:val="7030A0"/>
-        </w:rPr>
-        <w:t>for]&lt;</w:t>
-      </w:r>
-      <w:proofErr w:type="gramEnd"/>
-      <w:r>
-        <w:rPr>
-          <w:color w:val="7030A0"/>
-        </w:rPr>
-        <w:t>drop/&gt;</w:t>
+        <w:t>[/for]&lt;drop/&gt;</w:t>
       </w:r>
     </w:p>
     <w:p>
@@ -10761,7 +10873,7 @@
         </w:rPr>
       </w:pPr>
     </w:p>
-    <w:bookmarkEnd w:id="6"/>
+    <w:bookmarkEnd w:id="5"/>
     <w:p>
       <w:pPr>
         <w:pStyle w:val="Heading2"/>
@@ -10985,21 +11097,7 @@
         <w:rPr>
           <w:color w:val="7030A0"/>
         </w:rPr>
-        <w:t>[/</w:t>
-      </w:r>
-      <w:proofErr w:type="gramStart"/>
-      <w:r>
-        <w:rPr>
-          <w:color w:val="7030A0"/>
-        </w:rPr>
-        <w:t>for]&lt;</w:t>
-      </w:r>
-      <w:proofErr w:type="gramEnd"/>
-      <w:r>
-        <w:rPr>
-          <w:color w:val="7030A0"/>
-        </w:rPr>
-        <w:t>drop/&gt;</w:t>
+        <w:t>[/for]&lt;drop/&gt;</w:t>
       </w:r>
     </w:p>
     <w:p>
@@ -11082,7 +11180,6 @@
         <w:t>[for (</w:t>
       </w:r>
       <w:proofErr w:type="spellStart"/>
-      <w:proofErr w:type="gramStart"/>
       <w:r>
         <w:rPr>
           <w:color w:val="7030A0"/>
@@ -11090,7 +11187,6 @@
         <w:t>oa:Property|st.ownedAttribute</w:t>
       </w:r>
       <w:proofErr w:type="spellEnd"/>
-      <w:proofErr w:type="gramEnd"/>
       <w:r>
         <w:rPr>
           <w:color w:val="7030A0"/>
@@ -11472,23 +11568,7 @@
           <w:bCs/>
           <w:color w:val="7030A0"/>
         </w:rPr>
-        <w:t>[/</w:t>
-      </w:r>
-      <w:proofErr w:type="gramStart"/>
-      <w:r>
-        <w:rPr>
-          <w:bCs/>
-          <w:color w:val="7030A0"/>
-        </w:rPr>
-        <w:t>if]&lt;</w:t>
-      </w:r>
-      <w:proofErr w:type="gramEnd"/>
-      <w:r>
-        <w:rPr>
-          <w:bCs/>
-          <w:color w:val="7030A0"/>
-        </w:rPr>
-        <w:t>drop/&gt;</w:t>
+        <w:t>[/if]&lt;drop/&gt;</w:t>
       </w:r>
     </w:p>
     <w:p>
@@ -11519,21 +11599,7 @@
         <w:rPr>
           <w:color w:val="7030A0"/>
         </w:rPr>
-        <w:t>[/</w:t>
-      </w:r>
-      <w:proofErr w:type="gramStart"/>
-      <w:r>
-        <w:rPr>
-          <w:color w:val="7030A0"/>
-        </w:rPr>
-        <w:t>for]&lt;</w:t>
-      </w:r>
-      <w:proofErr w:type="gramEnd"/>
-      <w:r>
-        <w:rPr>
-          <w:color w:val="7030A0"/>
-        </w:rPr>
-        <w:t>drop/&gt;</w:t>
+        <w:t>[/for]&lt;drop/&gt;</w:t>
       </w:r>
     </w:p>
     <w:p>
@@ -11547,21 +11613,7 @@
         <w:rPr>
           <w:color w:val="7030A0"/>
         </w:rPr>
-        <w:t>[/</w:t>
-      </w:r>
-      <w:proofErr w:type="gramStart"/>
-      <w:r>
-        <w:rPr>
-          <w:color w:val="7030A0"/>
-        </w:rPr>
-        <w:t>for]&lt;</w:t>
-      </w:r>
-      <w:proofErr w:type="gramEnd"/>
-      <w:r>
-        <w:rPr>
-          <w:color w:val="7030A0"/>
-        </w:rPr>
-        <w:t>drop/&gt;</w:t>
+        <w:t>[/for]&lt;drop/&gt;</w:t>
       </w:r>
     </w:p>
     <w:p>
@@ -11840,7 +11892,6 @@
                 <w:sz w:val="16"/>
                 <w:szCs w:val="16"/>
               </w:rPr>
-              <w:lastRenderedPageBreak/>
               <w:t>[p.name/]</w:t>
             </w:r>
           </w:p>
@@ -11861,23 +11912,7 @@
                 <w:sz w:val="16"/>
                 <w:szCs w:val="16"/>
               </w:rPr>
-              <w:t>[</w:t>
-            </w:r>
-            <w:proofErr w:type="gramStart"/>
-            <w:r>
-              <w:rPr>
-                <w:sz w:val="16"/>
-                <w:szCs w:val="16"/>
-              </w:rPr>
-              <w:t>p.type.name</w:t>
-            </w:r>
-            <w:proofErr w:type="gramEnd"/>
-            <w:r>
-              <w:rPr>
-                <w:sz w:val="16"/>
-                <w:szCs w:val="16"/>
-              </w:rPr>
-              <w:t>/]</w:t>
+              <w:t>[p.type.name/]</w:t>
             </w:r>
           </w:p>
         </w:tc>
@@ -11900,7 +11935,6 @@
               <w:t>[</w:t>
             </w:r>
             <w:proofErr w:type="spellStart"/>
-            <w:proofErr w:type="gramStart"/>
             <w:r>
               <w:rPr>
                 <w:sz w:val="16"/>
@@ -11909,7 +11943,6 @@
               <w:t>p.direction</w:t>
             </w:r>
             <w:proofErr w:type="spellEnd"/>
-            <w:proofErr w:type="gramEnd"/>
             <w:r>
               <w:rPr>
                 <w:sz w:val="16"/>
@@ -12090,7 +12123,6 @@
               <w:t>[c._</w:t>
             </w:r>
             <w:proofErr w:type="spellStart"/>
-            <w:proofErr w:type="gramStart"/>
             <w:r>
               <w:rPr>
                 <w:sz w:val="16"/>
@@ -12099,7 +12131,6 @@
               <w:t>body.clean</w:t>
             </w:r>
             <w:proofErr w:type="spellEnd"/>
-            <w:proofErr w:type="gramEnd"/>
             <w:r>
               <w:rPr>
                 <w:sz w:val="16"/>
@@ -12158,21 +12189,7 @@
         <w:rPr>
           <w:color w:val="7030A0"/>
         </w:rPr>
-        <w:t>[/</w:t>
-      </w:r>
-      <w:proofErr w:type="gramStart"/>
-      <w:r>
-        <w:rPr>
-          <w:color w:val="7030A0"/>
-        </w:rPr>
-        <w:t>for]&lt;</w:t>
-      </w:r>
-      <w:proofErr w:type="gramEnd"/>
-      <w:r>
-        <w:rPr>
-          <w:color w:val="7030A0"/>
-        </w:rPr>
-        <w:t>drop/&gt;</w:t>
+        <w:t>[/for]&lt;drop/&gt;</w:t>
       </w:r>
     </w:p>
     <w:p>
@@ -12200,21 +12217,7 @@
         <w:rPr>
           <w:color w:val="7030A0"/>
         </w:rPr>
-        <w:t>[else][/</w:t>
-      </w:r>
-      <w:proofErr w:type="gramStart"/>
-      <w:r>
-        <w:rPr>
-          <w:color w:val="7030A0"/>
-        </w:rPr>
-        <w:t>if]&lt;</w:t>
-      </w:r>
-      <w:proofErr w:type="gramEnd"/>
-      <w:r>
-        <w:rPr>
-          <w:color w:val="7030A0"/>
-        </w:rPr>
-        <w:t>drop/&gt;</w:t>
+        <w:t>[else][/if]&lt;drop/&gt;</w:t>
       </w:r>
     </w:p>
     <w:p>
@@ -12228,21 +12231,7 @@
         <w:rPr>
           <w:color w:val="7030A0"/>
         </w:rPr>
-        <w:t xml:space="preserve"> [/</w:t>
-      </w:r>
-      <w:proofErr w:type="gramStart"/>
-      <w:r>
-        <w:rPr>
-          <w:color w:val="7030A0"/>
-        </w:rPr>
-        <w:t>for]&lt;</w:t>
-      </w:r>
-      <w:proofErr w:type="gramEnd"/>
-      <w:r>
-        <w:rPr>
-          <w:color w:val="7030A0"/>
-        </w:rPr>
-        <w:t>drop/&gt;</w:t>
+        <w:t xml:space="preserve"> [/for]&lt;drop/&gt;</w:t>
       </w:r>
     </w:p>
     <w:p>
@@ -12421,7 +12410,7 @@
       <w:rPr>
         <w:noProof/>
       </w:rPr>
-      <w:t>August 22, 2018</w:t>
+      <w:t>February 20, 2019</w:t>
     </w:r>
     <w:r>
       <w:fldChar w:fldCharType="end"/>
@@ -16573,7 +16562,7 @@
 </file>
 
 <file path=customXml/itemProps2.xml><?xml version="1.0" encoding="utf-8"?>
-<ds:datastoreItem xmlns:ds="http://schemas.openxmlformats.org/officeDocument/2006/customXml" ds:itemID="{A461BCAA-1311-4E8C-9010-3031061969A6}">
+<ds:datastoreItem xmlns:ds="http://schemas.openxmlformats.org/officeDocument/2006/customXml" ds:itemID="{247E75EB-A1D6-417D-9F6D-6B523E203B2D}">
   <ds:schemaRefs>
     <ds:schemaRef ds:uri="http://schemas.openxmlformats.org/officeDocument/2006/bibliography"/>
   </ds:schemaRefs>

</xml_diff>